<commit_message>
S3-HU2.3.4 Pruebas de acceso segun permisos
</commit_message>
<xml_diff>
--- a/Ejecución de prueba piloto/S3-HU2.1.4 Pruebas de creación de usuario.docx
+++ b/Ejecución de prueba piloto/S3-HU2.1.4 Pruebas de creación de usuario.docx
@@ -125,8 +125,16 @@
         <w:rPr>
           <w:rFonts w:ascii="Times New Roman" w:hAnsi="Times New Roman" w:cs="Times New Roman"/>
         </w:rPr>
-        <w:t xml:space="preserve"> Equipo de Desarrollo</w:t>
-      </w:r>
+        <w:t xml:space="preserve"> </w:t>
+      </w:r>
+      <w:r>
+        <w:t xml:space="preserve">QA </w:t>
+      </w:r>
+      <w:proofErr w:type="spellStart"/>
+      <w:r>
+        <w:t>Engineer</w:t>
+      </w:r>
+      <w:proofErr w:type="spellEnd"/>
       <w:r>
         <w:rPr>
           <w:rFonts w:ascii="Times New Roman" w:hAnsi="Times New Roman" w:cs="Times New Roman"/>

</xml_diff>